<commit_message>
Updated Judge link for "08.2. Encapsulation - Advanced *"
</commit_message>
<xml_diff>
--- a/Courses/Software-Sciences/Module-1-OOP-New/08.2-Encapsulation-Advanced/08.2-Encapsulation-Exercises.docx
+++ b/Courses/Software-Sciences/Module-1-OOP-New/08.2-Encapsulation-Advanced/08.2-Encapsulation-Exercises.docx
@@ -24,6 +24,7 @@
         </w:rPr>
         <w:t xml:space="preserve">: </w:t>
       </w:r>
+      <w:proofErr w:type="spellStart"/>
       <w:r>
         <w:rPr>
           <w:sz w:val="52"/>
@@ -31,6 +32,7 @@
         </w:rPr>
         <w:t>Енкапсулация</w:t>
       </w:r>
+      <w:proofErr w:type="spellEnd"/>
     </w:p>
     <w:p>
       <w:pPr>
@@ -79,7 +81,7 @@
           <w:rPr>
             <w:rStyle w:val="Hyperlink"/>
           </w:rPr>
-          <w:t>https://judge.softuni.bg/Contests/3163/Encapsulation</w:t>
+          <w:t>https://judge.softuni.org/Contests/Practice/Index/4063</w:t>
         </w:r>
       </w:hyperlink>
     </w:p>
@@ -166,6 +168,7 @@
         </w:rPr>
         <w:t xml:space="preserve">Вече сте запознати с </w:t>
       </w:r>
+      <w:proofErr w:type="spellStart"/>
       <w:r>
         <w:rPr>
           <w:b/>
@@ -174,6 +177,7 @@
         </w:rPr>
         <w:t>енкапсулацията</w:t>
       </w:r>
+      <w:proofErr w:type="spellEnd"/>
       <w:r>
         <w:rPr>
           <w:lang w:val="bg-BG"/>
@@ -300,13 +304,23 @@
         </w:rPr>
         <w:t xml:space="preserve">. Вашата задача е да </w:t>
       </w:r>
-      <w:r>
-        <w:rPr>
-          <w:b/>
-          <w:bCs/>
-          <w:lang w:val="bg-BG"/>
-        </w:rPr>
-        <w:t xml:space="preserve">енкапсулирате </w:t>
+      <w:proofErr w:type="spellStart"/>
+      <w:r>
+        <w:rPr>
+          <w:b/>
+          <w:bCs/>
+          <w:lang w:val="bg-BG"/>
+        </w:rPr>
+        <w:t>енкапсулирате</w:t>
+      </w:r>
+      <w:proofErr w:type="spellEnd"/>
+      <w:r>
+        <w:rPr>
+          <w:b/>
+          <w:bCs/>
+          <w:lang w:val="bg-BG"/>
+        </w:rPr>
+        <w:t xml:space="preserve"> </w:t>
       </w:r>
       <w:r>
         <w:rPr>
@@ -388,11 +402,19 @@
       <w:r>
         <w:t xml:space="preserve"> 1. </w:t>
       </w:r>
-      <w:r>
-        <w:rPr>
-          <w:lang w:val="bg-BG"/>
-        </w:rPr>
-        <w:t>Енкапсулирайте полетата</w:t>
+      <w:proofErr w:type="spellStart"/>
+      <w:r>
+        <w:rPr>
+          <w:lang w:val="bg-BG"/>
+        </w:rPr>
+        <w:t>Енкапсулирайте</w:t>
+      </w:r>
+      <w:proofErr w:type="spellEnd"/>
+      <w:r>
+        <w:rPr>
+          <w:lang w:val="bg-BG"/>
+        </w:rPr>
+        <w:t xml:space="preserve"> полетата</w:t>
       </w:r>
     </w:p>
     <w:p>
@@ -547,12 +569,21 @@
         </w:rPr>
         <w:t xml:space="preserve">-и </w:t>
       </w:r>
-      <w:r>
-        <w:rPr>
-          <w:bCs/>
-          <w:lang w:val="bg-BG"/>
-        </w:rPr>
-        <w:t xml:space="preserve">и </w:t>
+      <w:proofErr w:type="spellStart"/>
+      <w:r>
+        <w:rPr>
+          <w:bCs/>
+          <w:lang w:val="bg-BG"/>
+        </w:rPr>
+        <w:t>и</w:t>
+      </w:r>
+      <w:proofErr w:type="spellEnd"/>
+      <w:r>
+        <w:rPr>
+          <w:bCs/>
+          <w:lang w:val="bg-BG"/>
+        </w:rPr>
+        <w:t xml:space="preserve"> </w:t>
       </w:r>
       <w:r>
         <w:rPr>
@@ -1886,13 +1917,23 @@
         </w:rPr>
         <w:t>{</w:t>
       </w:r>
+      <w:proofErr w:type="spellStart"/>
       <w:r>
         <w:rPr>
           <w:rFonts w:ascii="Consolas" w:hAnsi="Consolas"/>
           <w:b/>
           <w:noProof/>
         </w:rPr>
-        <w:t>personName} can't afford {productName</w:t>
+        <w:t>personName</w:t>
+      </w:r>
+      <w:proofErr w:type="spellEnd"/>
+      <w:r>
+        <w:rPr>
+          <w:rFonts w:ascii="Consolas" w:hAnsi="Consolas"/>
+          <w:b/>
+          <w:noProof/>
+        </w:rPr>
+        <w:t>} can't afford {productName</w:t>
       </w:r>
       <w:r>
         <w:rPr>
@@ -3064,8 +3105,13 @@
         </w:rPr>
         <w:t>, зеленчуци (v</w:t>
       </w:r>
-      <w:r>
-        <w:t>eggies)</w:t>
+      <w:proofErr w:type="spellStart"/>
+      <w:r>
+        <w:t>eggies</w:t>
+      </w:r>
+      <w:proofErr w:type="spellEnd"/>
+      <w:r>
+        <w:t>)</w:t>
       </w:r>
       <w:r>
         <w:rPr>
@@ -3337,6 +3383,7 @@
         </w:rPr>
         <w:t xml:space="preserve">е да създадете класовете по начин, по който са </w:t>
       </w:r>
+      <w:proofErr w:type="spellStart"/>
       <w:r>
         <w:rPr>
           <w:b/>
@@ -3344,6 +3391,7 @@
         </w:rPr>
         <w:t>енкапсулирани</w:t>
       </w:r>
+      <w:proofErr w:type="spellEnd"/>
       <w:r>
         <w:rPr>
           <w:bCs/>
@@ -3921,7 +3969,21 @@
         <w:rPr>
           <w:lang w:val="bg-BG"/>
         </w:rPr>
-        <w:t xml:space="preserve"> и </w:t>
+        <w:t xml:space="preserve"> </w:t>
+      </w:r>
+      <w:proofErr w:type="spellStart"/>
+      <w:r>
+        <w:rPr>
+          <w:lang w:val="bg-BG"/>
+        </w:rPr>
+        <w:t>и</w:t>
+      </w:r>
+      <w:proofErr w:type="spellEnd"/>
+      <w:r>
+        <w:rPr>
+          <w:lang w:val="bg-BG"/>
+        </w:rPr>
+        <w:t xml:space="preserve"> </w:t>
       </w:r>
       <w:r>
         <w:rPr>
@@ -4013,13 +4075,23 @@
         </w:rPr>
         <w:t>setter-</w:t>
       </w:r>
-      <w:r>
-        <w:rPr>
-          <w:b/>
-          <w:bCs/>
-          <w:lang w:val="bg-BG"/>
-        </w:rPr>
-        <w:t>ите.</w:t>
+      <w:proofErr w:type="spellStart"/>
+      <w:r>
+        <w:rPr>
+          <w:b/>
+          <w:bCs/>
+          <w:lang w:val="bg-BG"/>
+        </w:rPr>
+        <w:t>ите</w:t>
+      </w:r>
+      <w:proofErr w:type="spellEnd"/>
+      <w:r>
+        <w:rPr>
+          <w:b/>
+          <w:bCs/>
+          <w:lang w:val="bg-BG"/>
+        </w:rPr>
+        <w:t>.</w:t>
       </w:r>
     </w:p>
     <w:p>
@@ -5099,12 +5171,21 @@
         </w:rPr>
         <w:t xml:space="preserve">-и </w:t>
       </w:r>
-      <w:r>
-        <w:rPr>
-          <w:bCs/>
-          <w:lang w:val="bg-BG"/>
-        </w:rPr>
-        <w:t xml:space="preserve">и </w:t>
+      <w:proofErr w:type="spellStart"/>
+      <w:r>
+        <w:rPr>
+          <w:bCs/>
+          <w:lang w:val="bg-BG"/>
+        </w:rPr>
+        <w:t>и</w:t>
+      </w:r>
+      <w:proofErr w:type="spellEnd"/>
+      <w:r>
+        <w:rPr>
+          <w:bCs/>
+          <w:lang w:val="bg-BG"/>
+        </w:rPr>
+        <w:t xml:space="preserve"> </w:t>
       </w:r>
       <w:r>
         <w:rPr>
@@ -5209,13 +5290,23 @@
         </w:rPr>
         <w:t>setter-</w:t>
       </w:r>
-      <w:r>
-        <w:rPr>
-          <w:b/>
-          <w:bCs/>
-          <w:lang w:val="bg-BG"/>
-        </w:rPr>
-        <w:t>ите.</w:t>
+      <w:proofErr w:type="spellStart"/>
+      <w:r>
+        <w:rPr>
+          <w:b/>
+          <w:bCs/>
+          <w:lang w:val="bg-BG"/>
+        </w:rPr>
+        <w:t>ите</w:t>
+      </w:r>
+      <w:proofErr w:type="spellEnd"/>
+      <w:r>
+        <w:rPr>
+          <w:b/>
+          <w:bCs/>
+          <w:lang w:val="bg-BG"/>
+        </w:rPr>
+        <w:t>.</w:t>
       </w:r>
     </w:p>
     <w:p>
@@ -8156,7 +8247,21 @@
         <w:rPr>
           <w:lang w:val="bg-BG"/>
         </w:rPr>
-        <w:t>, които да следват принципите на енкапсулацията.</w:t>
+        <w:t xml:space="preserve">, които да следват принципите на </w:t>
+      </w:r>
+      <w:proofErr w:type="spellStart"/>
+      <w:r>
+        <w:rPr>
+          <w:lang w:val="bg-BG"/>
+        </w:rPr>
+        <w:t>енкапсулацията</w:t>
+      </w:r>
+      <w:proofErr w:type="spellEnd"/>
+      <w:r>
+        <w:rPr>
+          <w:lang w:val="bg-BG"/>
+        </w:rPr>
+        <w:t>.</w:t>
       </w:r>
     </w:p>
     <w:p>

</xml_diff>